<commit_message>
Ryzhikov_Ivan_lb2: Fix the task style formatting
</commit_message>
<xml_diff>
--- a/Ryzhikov_Ivan_lb2/Ryzhikov_Ivan_lb2.docx
+++ b/Ryzhikov_Ivan_lb2/Ryzhikov_Ivan_lb2.docx
@@ -674,16 +674,24 @@
       <w:proofErr w:type="spellStart"/>
       <w:r>
         <w:rPr>
-          <w:b/>
-          <w:bCs/>
+          <w:rPrChange w:id="1" w:author="Иван" w:date="2022-12-05T03:38:00Z">
+            <w:rPr>
+              <w:b/>
+              <w:bCs/>
+            </w:rPr>
+          </w:rPrChange>
         </w:rPr>
         <w:t>Pillow</w:t>
       </w:r>
       <w:proofErr w:type="spellEnd"/>
       <w:r>
         <w:rPr>
-          <w:b/>
-          <w:bCs/>
+          <w:rPrChange w:id="2" w:author="Иван" w:date="2022-12-05T03:38:00Z">
+            <w:rPr>
+              <w:b/>
+              <w:bCs/>
+            </w:rPr>
+          </w:rPrChange>
         </w:rPr>
         <w:t xml:space="preserve"> (PIL)</w:t>
       </w:r>
@@ -693,8 +701,12 @@
       <w:proofErr w:type="spellStart"/>
       <w:r>
         <w:rPr>
-          <w:b/>
-          <w:bCs/>
+          <w:rPrChange w:id="3" w:author="Иван" w:date="2022-12-05T03:38:00Z">
+            <w:rPr>
+              <w:b/>
+              <w:bCs/>
+            </w:rPr>
+          </w:rPrChange>
         </w:rPr>
         <w:t>numpy</w:t>
       </w:r>
@@ -704,8 +716,12 @@
       </w:r>
       <w:r>
         <w:rPr>
-          <w:b/>
-          <w:bCs/>
+          <w:rPrChange w:id="4" w:author="Иван" w:date="2022-12-05T03:38:00Z">
+            <w:rPr>
+              <w:b/>
+              <w:bCs/>
+            </w:rPr>
+          </w:rPrChange>
         </w:rPr>
         <w:t>PIL</w:t>
       </w:r>
@@ -722,40 +738,60 @@
       </w:r>
       <w:r>
         <w:rPr>
-          <w:i/>
-          <w:iCs/>
+          <w:rPrChange w:id="5" w:author="Иван" w:date="2022-12-05T03:38:00Z">
+            <w:rPr>
+              <w:i/>
+              <w:iCs/>
+            </w:rPr>
+          </w:rPrChange>
         </w:rPr>
         <w:t>&lt;</w:t>
       </w:r>
       <w:proofErr w:type="spellStart"/>
       <w:r>
         <w:rPr>
-          <w:i/>
-          <w:iCs/>
+          <w:rPrChange w:id="6" w:author="Иван" w:date="2022-12-05T03:38:00Z">
+            <w:rPr>
+              <w:i/>
+              <w:iCs/>
+            </w:rPr>
+          </w:rPrChange>
         </w:rPr>
         <w:t>class</w:t>
       </w:r>
       <w:proofErr w:type="spellEnd"/>
       <w:r>
         <w:rPr>
-          <w:i/>
-          <w:iCs/>
+          <w:rPrChange w:id="7" w:author="Иван" w:date="2022-12-05T03:38:00Z">
+            <w:rPr>
+              <w:i/>
+              <w:iCs/>
+            </w:rPr>
+          </w:rPrChange>
         </w:rPr>
         <w:t xml:space="preserve"> '</w:t>
       </w:r>
       <w:proofErr w:type="spellStart"/>
       <w:r>
         <w:rPr>
-          <w:i/>
-          <w:iCs/>
+          <w:rPrChange w:id="8" w:author="Иван" w:date="2022-12-05T03:38:00Z">
+            <w:rPr>
+              <w:i/>
+              <w:iCs/>
+            </w:rPr>
+          </w:rPrChange>
         </w:rPr>
         <w:t>PIL.Image.Image</w:t>
       </w:r>
       <w:proofErr w:type="spellEnd"/>
       <w:r>
         <w:rPr>
-          <w:i/>
-          <w:iCs/>
+          <w:rPrChange w:id="9" w:author="Иван" w:date="2022-12-05T03:38:00Z">
+            <w:rPr>
+              <w:i/>
+              <w:iCs/>
+            </w:rPr>
+          </w:rPrChange>
         </w:rPr>
         <w:t>'&gt;</w:t>
       </w:r>
@@ -763,8 +799,12 @@
     <w:p>
       <w:r>
         <w:rPr>
-          <w:b/>
-          <w:bCs/>
+          <w:rPrChange w:id="10" w:author="Иван" w:date="2022-12-05T03:38:00Z">
+            <w:rPr>
+              <w:b/>
+              <w:bCs/>
+            </w:rPr>
+          </w:rPrChange>
         </w:rPr>
         <w:t>1) Рисование пентаграммы в круге</w:t>
       </w:r>
@@ -772,8 +812,12 @@
     <w:p>
       <w:r>
         <w:rPr>
-          <w:i/>
-          <w:iCs/>
+          <w:rPrChange w:id="11" w:author="Иван" w:date="2022-12-05T03:38:00Z">
+            <w:rPr>
+              <w:i/>
+              <w:iCs/>
+            </w:rPr>
+          </w:rPrChange>
         </w:rPr>
         <w:t xml:space="preserve">Необходимо написать функцию </w:t>
       </w:r>
@@ -781,24 +825,36 @@
       <w:proofErr w:type="gramStart"/>
       <w:r>
         <w:rPr>
-          <w:i/>
-          <w:iCs/>
+          <w:rPrChange w:id="12" w:author="Иван" w:date="2022-12-05T03:38:00Z">
+            <w:rPr>
+              <w:i/>
+              <w:iCs/>
+            </w:rPr>
+          </w:rPrChange>
         </w:rPr>
         <w:t>pentagram</w:t>
       </w:r>
       <w:proofErr w:type="spellEnd"/>
       <w:r>
         <w:rPr>
-          <w:i/>
-          <w:iCs/>
+          <w:rPrChange w:id="13" w:author="Иван" w:date="2022-12-05T03:38:00Z">
+            <w:rPr>
+              <w:i/>
+              <w:iCs/>
+            </w:rPr>
+          </w:rPrChange>
         </w:rPr>
         <w:t>(</w:t>
       </w:r>
       <w:proofErr w:type="gramEnd"/>
       <w:r>
         <w:rPr>
-          <w:i/>
-          <w:iCs/>
+          <w:rPrChange w:id="14" w:author="Иван" w:date="2022-12-05T03:38:00Z">
+            <w:rPr>
+              <w:i/>
+              <w:iCs/>
+            </w:rPr>
+          </w:rPrChange>
         </w:rPr>
         <w:t>), которая рисует на изображении пентаграмму в круге.</w:t>
       </w:r>
@@ -806,8 +862,12 @@
     <w:p>
       <w:r>
         <w:rPr>
-          <w:i/>
-          <w:iCs/>
+          <w:rPrChange w:id="15" w:author="Иван" w:date="2022-12-05T03:38:00Z">
+            <w:rPr>
+              <w:i/>
+              <w:iCs/>
+            </w:rPr>
+          </w:rPrChange>
         </w:rPr>
         <w:t>Функция </w:t>
       </w:r>
@@ -815,24 +875,36 @@
       <w:proofErr w:type="gramStart"/>
       <w:r>
         <w:rPr>
-          <w:i/>
-          <w:iCs/>
+          <w:rPrChange w:id="16" w:author="Иван" w:date="2022-12-05T03:38:00Z">
+            <w:rPr>
+              <w:i/>
+              <w:iCs/>
+            </w:rPr>
+          </w:rPrChange>
         </w:rPr>
         <w:t>pentagram</w:t>
       </w:r>
       <w:proofErr w:type="spellEnd"/>
       <w:r>
         <w:rPr>
-          <w:i/>
-          <w:iCs/>
+          <w:rPrChange w:id="17" w:author="Иван" w:date="2022-12-05T03:38:00Z">
+            <w:rPr>
+              <w:i/>
+              <w:iCs/>
+            </w:rPr>
+          </w:rPrChange>
         </w:rPr>
         <w:t>(</w:t>
       </w:r>
       <w:proofErr w:type="gramEnd"/>
       <w:r>
         <w:rPr>
-          <w:i/>
-          <w:iCs/>
+          <w:rPrChange w:id="18" w:author="Иван" w:date="2022-12-05T03:38:00Z">
+            <w:rPr>
+              <w:i/>
+              <w:iCs/>
+            </w:rPr>
+          </w:rPrChange>
         </w:rPr>
         <w:t>) принимает на вход:</w:t>
       </w:r>
@@ -846,24 +918,36 @@
       </w:pPr>
       <w:r>
         <w:rPr>
-          <w:i/>
-          <w:iCs/>
+          <w:rPrChange w:id="19" w:author="Иван" w:date="2022-12-05T03:38:00Z">
+            <w:rPr>
+              <w:i/>
+              <w:iCs/>
+            </w:rPr>
+          </w:rPrChange>
         </w:rPr>
         <w:t>Изображение (</w:t>
       </w:r>
       <w:proofErr w:type="spellStart"/>
       <w:r>
         <w:rPr>
-          <w:i/>
-          <w:iCs/>
+          <w:rPrChange w:id="20" w:author="Иван" w:date="2022-12-05T03:38:00Z">
+            <w:rPr>
+              <w:i/>
+              <w:iCs/>
+            </w:rPr>
+          </w:rPrChange>
         </w:rPr>
         <w:t>img</w:t>
       </w:r>
       <w:proofErr w:type="spellEnd"/>
       <w:r>
         <w:rPr>
-          <w:i/>
-          <w:iCs/>
+          <w:rPrChange w:id="21" w:author="Иван" w:date="2022-12-05T03:38:00Z">
+            <w:rPr>
+              <w:i/>
+              <w:iCs/>
+            </w:rPr>
+          </w:rPrChange>
         </w:rPr>
         <w:t>)</w:t>
       </w:r>
@@ -877,24 +961,36 @@
       </w:pPr>
       <w:r>
         <w:rPr>
-          <w:i/>
-          <w:iCs/>
+          <w:rPrChange w:id="22" w:author="Иван" w:date="2022-12-05T03:38:00Z">
+            <w:rPr>
+              <w:i/>
+              <w:iCs/>
+            </w:rPr>
+          </w:rPrChange>
         </w:rPr>
         <w:t>координаты левого верхнего и правого нижнего угла квадрата, в который вписана окружность (x</w:t>
       </w:r>
       <w:proofErr w:type="gramStart"/>
       <w:r>
         <w:rPr>
-          <w:i/>
-          <w:iCs/>
+          <w:rPrChange w:id="23" w:author="Иван" w:date="2022-12-05T03:38:00Z">
+            <w:rPr>
+              <w:i/>
+              <w:iCs/>
+            </w:rPr>
+          </w:rPrChange>
         </w:rPr>
         <w:t>0,y</w:t>
       </w:r>
       <w:proofErr w:type="gramEnd"/>
       <w:r>
         <w:rPr>
-          <w:i/>
-          <w:iCs/>
+          <w:rPrChange w:id="24" w:author="Иван" w:date="2022-12-05T03:38:00Z">
+            <w:rPr>
+              <w:i/>
+              <w:iCs/>
+            </w:rPr>
+          </w:rPrChange>
         </w:rPr>
         <w:t>0,x1,y1)</w:t>
       </w:r>
@@ -908,24 +1004,36 @@
       </w:pPr>
       <w:r>
         <w:rPr>
-          <w:i/>
-          <w:iCs/>
+          <w:rPrChange w:id="25" w:author="Иван" w:date="2022-12-05T03:38:00Z">
+            <w:rPr>
+              <w:i/>
+              <w:iCs/>
+            </w:rPr>
+          </w:rPrChange>
         </w:rPr>
         <w:t>Толщину линий и окружности (</w:t>
       </w:r>
       <w:proofErr w:type="spellStart"/>
       <w:r>
         <w:rPr>
-          <w:i/>
-          <w:iCs/>
+          <w:rPrChange w:id="26" w:author="Иван" w:date="2022-12-05T03:38:00Z">
+            <w:rPr>
+              <w:i/>
+              <w:iCs/>
+            </w:rPr>
+          </w:rPrChange>
         </w:rPr>
         <w:t>thickness</w:t>
       </w:r>
       <w:proofErr w:type="spellEnd"/>
       <w:r>
         <w:rPr>
-          <w:i/>
-          <w:iCs/>
+          <w:rPrChange w:id="27" w:author="Иван" w:date="2022-12-05T03:38:00Z">
+            <w:rPr>
+              <w:i/>
+              <w:iCs/>
+            </w:rPr>
+          </w:rPrChange>
         </w:rPr>
         <w:t>)</w:t>
       </w:r>
@@ -939,8 +1047,12 @@
       </w:pPr>
       <w:r>
         <w:rPr>
-          <w:i/>
-          <w:iCs/>
+          <w:rPrChange w:id="28" w:author="Иван" w:date="2022-12-05T03:38:00Z">
+            <w:rPr>
+              <w:i/>
+              <w:iCs/>
+            </w:rPr>
+          </w:rPrChange>
         </w:rPr>
         <w:t>Цвет линий и окружности (</w:t>
       </w:r>
@@ -948,40 +1060,60 @@
       <w:proofErr w:type="gramStart"/>
       <w:r>
         <w:rPr>
-          <w:i/>
-          <w:iCs/>
+          <w:rPrChange w:id="29" w:author="Иван" w:date="2022-12-05T03:38:00Z">
+            <w:rPr>
+              <w:i/>
+              <w:iCs/>
+            </w:rPr>
+          </w:rPrChange>
         </w:rPr>
         <w:t>color</w:t>
       </w:r>
       <w:proofErr w:type="spellEnd"/>
       <w:r>
         <w:rPr>
-          <w:i/>
-          <w:iCs/>
+          <w:rPrChange w:id="30" w:author="Иван" w:date="2022-12-05T03:38:00Z">
+            <w:rPr>
+              <w:i/>
+              <w:iCs/>
+            </w:rPr>
+          </w:rPrChange>
         </w:rPr>
         <w:t>)  -</w:t>
       </w:r>
       <w:proofErr w:type="gramEnd"/>
       <w:r>
         <w:rPr>
-          <w:i/>
-          <w:iCs/>
+          <w:rPrChange w:id="31" w:author="Иван" w:date="2022-12-05T03:38:00Z">
+            <w:rPr>
+              <w:i/>
+              <w:iCs/>
+            </w:rPr>
+          </w:rPrChange>
         </w:rPr>
         <w:t xml:space="preserve"> представляет собой список (</w:t>
       </w:r>
       <w:proofErr w:type="spellStart"/>
       <w:r>
         <w:rPr>
-          <w:i/>
-          <w:iCs/>
+          <w:rPrChange w:id="32" w:author="Иван" w:date="2022-12-05T03:38:00Z">
+            <w:rPr>
+              <w:i/>
+              <w:iCs/>
+            </w:rPr>
+          </w:rPrChange>
         </w:rPr>
         <w:t>list</w:t>
       </w:r>
       <w:proofErr w:type="spellEnd"/>
       <w:r>
         <w:rPr>
-          <w:i/>
-          <w:iCs/>
+          <w:rPrChange w:id="33" w:author="Иван" w:date="2022-12-05T03:38:00Z">
+            <w:rPr>
+              <w:i/>
+              <w:iCs/>
+            </w:rPr>
+          </w:rPrChange>
         </w:rPr>
         <w:t>) из 3-х целых чисел</w:t>
       </w:r>
@@ -989,8 +1121,12 @@
     <w:p>
       <w:r>
         <w:rPr>
-          <w:i/>
-          <w:iCs/>
+          <w:rPrChange w:id="34" w:author="Иван" w:date="2022-12-05T03:38:00Z">
+            <w:rPr>
+              <w:i/>
+              <w:iCs/>
+            </w:rPr>
+          </w:rPrChange>
         </w:rPr>
         <w:t>Функция должна вернуть обработанное изображение.</w:t>
       </w:r>
@@ -998,15 +1134,23 @@
     <w:p>
       <w:r>
         <w:rPr>
-          <w:i/>
-          <w:iCs/>
+          <w:rPrChange w:id="35" w:author="Иван" w:date="2022-12-05T03:38:00Z">
+            <w:rPr>
+              <w:i/>
+              <w:iCs/>
+            </w:rPr>
+          </w:rPrChange>
         </w:rPr>
         <w:t>Примечание:</w:t>
       </w:r>
       <w:r>
         <w:rPr>
-          <w:i/>
-          <w:iCs/>
+          <w:rPrChange w:id="36" w:author="Иван" w:date="2022-12-05T03:38:00Z">
+            <w:rPr>
+              <w:i/>
+              <w:iCs/>
+            </w:rPr>
+          </w:rPrChange>
         </w:rPr>
         <w:br/>
         <w:t>Вершины пентаграммы высчитывать по формуле:</w:t>
@@ -1043,6 +1187,13 @@
       <w:r>
         <w:rPr>
           <w:rStyle w:val="a5"/>
+          <w:i w:val="0"/>
+          <w:rPrChange w:id="37" w:author="Иван" w:date="2022-12-05T03:38:00Z">
+            <w:rPr>
+              <w:rStyle w:val="a5"/>
+              <w:iCs/>
+            </w:rPr>
+          </w:rPrChange>
         </w:rPr>
         <w:t>x0,y0</w:t>
       </w:r>
@@ -1054,6 +1205,13 @@
       <w:r>
         <w:rPr>
           <w:rStyle w:val="a5"/>
+          <w:i w:val="0"/>
+          <w:rPrChange w:id="38" w:author="Иван" w:date="2022-12-05T03:38:00Z">
+            <w:rPr>
+              <w:rStyle w:val="a5"/>
+              <w:iCs/>
+            </w:rPr>
+          </w:rPrChange>
         </w:rPr>
         <w:t>r</w:t>
       </w:r>
@@ -1065,6 +1223,13 @@
       <w:r>
         <w:rPr>
           <w:rStyle w:val="a5"/>
+          <w:i w:val="0"/>
+          <w:rPrChange w:id="39" w:author="Иван" w:date="2022-12-05T03:38:00Z">
+            <w:rPr>
+              <w:rStyle w:val="a5"/>
+              <w:iCs/>
+            </w:rPr>
+          </w:rPrChange>
         </w:rPr>
         <w:t>i</w:t>
       </w:r>
@@ -1075,14 +1240,22 @@
     <w:p>
       <w:pPr>
         <w:rPr>
-          <w:b/>
-          <w:bCs/>
-        </w:rPr>
-      </w:pPr>
-      <w:r>
-        <w:rPr>
-          <w:b/>
-          <w:bCs/>
+          <w:rPrChange w:id="40" w:author="Иван" w:date="2022-12-05T03:38:00Z">
+            <w:rPr>
+              <w:b/>
+              <w:bCs/>
+            </w:rPr>
+          </w:rPrChange>
+        </w:rPr>
+      </w:pPr>
+      <w:r>
+        <w:rPr>
+          <w:rPrChange w:id="41" w:author="Иван" w:date="2022-12-05T03:38:00Z">
+            <w:rPr>
+              <w:b/>
+              <w:bCs/>
+            </w:rPr>
+          </w:rPrChange>
         </w:rPr>
         <w:t>Подсказка: Округляйте все вычисляемые вами значения (кроме значений углов) до целых чисел.</w:t>
       </w:r>
@@ -1094,14 +1267,22 @@
         <w:jc w:val="left"/>
         <w:textAlignment w:val="baseline"/>
         <w:rPr>
-          <w:b/>
-          <w:bCs/>
-        </w:rPr>
-      </w:pPr>
-      <w:r>
-        <w:rPr>
-          <w:b/>
-          <w:bCs/>
+          <w:rPrChange w:id="42" w:author="Иван" w:date="2022-12-05T03:38:00Z">
+            <w:rPr>
+              <w:b/>
+              <w:bCs/>
+            </w:rPr>
+          </w:rPrChange>
+        </w:rPr>
+      </w:pPr>
+      <w:r>
+        <w:rPr>
+          <w:rPrChange w:id="43" w:author="Иван" w:date="2022-12-05T03:38:00Z">
+            <w:rPr>
+              <w:b/>
+              <w:bCs/>
+            </w:rPr>
+          </w:rPrChange>
         </w:rPr>
         <w:br w:type="page"/>
       </w:r>
@@ -1109,8 +1290,12 @@
     <w:p>
       <w:r>
         <w:rPr>
-          <w:b/>
-          <w:bCs/>
+          <w:rPrChange w:id="44" w:author="Иван" w:date="2022-12-05T03:38:00Z">
+            <w:rPr>
+              <w:b/>
+              <w:bCs/>
+            </w:rPr>
+          </w:rPrChange>
         </w:rPr>
         <w:lastRenderedPageBreak/>
         <w:t>2) Инвертирование полос</w:t>
@@ -1119,24 +1304,36 @@
     <w:p>
       <w:r>
         <w:rPr>
-          <w:i/>
-          <w:iCs/>
+          <w:rPrChange w:id="45" w:author="Иван" w:date="2022-12-05T03:38:00Z">
+            <w:rPr>
+              <w:i/>
+              <w:iCs/>
+            </w:rPr>
+          </w:rPrChange>
         </w:rPr>
         <w:t xml:space="preserve">Необходимо реализовать функцию </w:t>
       </w:r>
       <w:proofErr w:type="spellStart"/>
       <w:r>
         <w:rPr>
-          <w:i/>
-          <w:iCs/>
+          <w:rPrChange w:id="46" w:author="Иван" w:date="2022-12-05T03:38:00Z">
+            <w:rPr>
+              <w:i/>
+              <w:iCs/>
+            </w:rPr>
+          </w:rPrChange>
         </w:rPr>
         <w:t>invert</w:t>
       </w:r>
       <w:proofErr w:type="spellEnd"/>
       <w:r>
         <w:rPr>
-          <w:i/>
-          <w:iCs/>
+          <w:rPrChange w:id="47" w:author="Иван" w:date="2022-12-05T03:38:00Z">
+            <w:rPr>
+              <w:i/>
+              <w:iCs/>
+            </w:rPr>
+          </w:rPrChange>
         </w:rPr>
         <w:t>, которая делит изображение на "полосы" и инвертирует цвет нечетных полос (счёт с нуля).</w:t>
       </w:r>
@@ -1144,8 +1341,12 @@
     <w:p>
       <w:r>
         <w:rPr>
-          <w:i/>
-          <w:iCs/>
+          <w:rPrChange w:id="48" w:author="Иван" w:date="2022-12-05T03:38:00Z">
+            <w:rPr>
+              <w:i/>
+              <w:iCs/>
+            </w:rPr>
+          </w:rPrChange>
         </w:rPr>
         <w:t xml:space="preserve">Функция </w:t>
       </w:r>
@@ -1153,24 +1354,36 @@
       <w:proofErr w:type="gramStart"/>
       <w:r>
         <w:rPr>
-          <w:i/>
-          <w:iCs/>
+          <w:rPrChange w:id="49" w:author="Иван" w:date="2022-12-05T03:38:00Z">
+            <w:rPr>
+              <w:i/>
+              <w:iCs/>
+            </w:rPr>
+          </w:rPrChange>
         </w:rPr>
         <w:t>invert</w:t>
       </w:r>
       <w:proofErr w:type="spellEnd"/>
       <w:r>
         <w:rPr>
-          <w:i/>
-          <w:iCs/>
+          <w:rPrChange w:id="50" w:author="Иван" w:date="2022-12-05T03:38:00Z">
+            <w:rPr>
+              <w:i/>
+              <w:iCs/>
+            </w:rPr>
+          </w:rPrChange>
         </w:rPr>
         <w:t>(</w:t>
       </w:r>
       <w:proofErr w:type="gramEnd"/>
       <w:r>
         <w:rPr>
-          <w:i/>
-          <w:iCs/>
+          <w:rPrChange w:id="51" w:author="Иван" w:date="2022-12-05T03:38:00Z">
+            <w:rPr>
+              <w:i/>
+              <w:iCs/>
+            </w:rPr>
+          </w:rPrChange>
         </w:rPr>
         <w:t>) принимает на вход:</w:t>
       </w:r>
@@ -1184,24 +1397,36 @@
       </w:pPr>
       <w:r>
         <w:rPr>
-          <w:i/>
-          <w:iCs/>
+          <w:rPrChange w:id="52" w:author="Иван" w:date="2022-12-05T03:38:00Z">
+            <w:rPr>
+              <w:i/>
+              <w:iCs/>
+            </w:rPr>
+          </w:rPrChange>
         </w:rPr>
         <w:t>Изображение (</w:t>
       </w:r>
       <w:proofErr w:type="spellStart"/>
       <w:r>
         <w:rPr>
-          <w:i/>
-          <w:iCs/>
+          <w:rPrChange w:id="53" w:author="Иван" w:date="2022-12-05T03:38:00Z">
+            <w:rPr>
+              <w:i/>
+              <w:iCs/>
+            </w:rPr>
+          </w:rPrChange>
         </w:rPr>
         <w:t>img</w:t>
       </w:r>
       <w:proofErr w:type="spellEnd"/>
       <w:r>
         <w:rPr>
-          <w:i/>
-          <w:iCs/>
+          <w:rPrChange w:id="54" w:author="Иван" w:date="2022-12-05T03:38:00Z">
+            <w:rPr>
+              <w:i/>
+              <w:iCs/>
+            </w:rPr>
+          </w:rPrChange>
         </w:rPr>
         <w:t>)</w:t>
       </w:r>
@@ -1215,8 +1440,12 @@
       </w:pPr>
       <w:r>
         <w:rPr>
-          <w:i/>
-          <w:iCs/>
+          <w:rPrChange w:id="55" w:author="Иван" w:date="2022-12-05T03:38:00Z">
+            <w:rPr>
+              <w:i/>
+              <w:iCs/>
+            </w:rPr>
+          </w:rPrChange>
         </w:rPr>
         <w:t>Ширину полос в пикселах (N)</w:t>
       </w:r>
@@ -1230,16 +1459,24 @@
       </w:pPr>
       <w:r>
         <w:rPr>
-          <w:i/>
-          <w:iCs/>
+          <w:rPrChange w:id="56" w:author="Иван" w:date="2022-12-05T03:38:00Z">
+            <w:rPr>
+              <w:i/>
+              <w:iCs/>
+            </w:rPr>
+          </w:rPrChange>
         </w:rPr>
         <w:t xml:space="preserve">Признак того, вертикальные или горизонтальные </w:t>
       </w:r>
       <w:proofErr w:type="gramStart"/>
       <w:r>
         <w:rPr>
-          <w:i/>
-          <w:iCs/>
+          <w:rPrChange w:id="57" w:author="Иван" w:date="2022-12-05T03:38:00Z">
+            <w:rPr>
+              <w:i/>
+              <w:iCs/>
+            </w:rPr>
+          </w:rPrChange>
         </w:rPr>
         <w:t>полосы(</w:t>
       </w:r>
@@ -1247,16 +1484,24 @@
       <w:proofErr w:type="gramEnd"/>
       <w:r>
         <w:rPr>
-          <w:i/>
-          <w:iCs/>
+          <w:rPrChange w:id="58" w:author="Иван" w:date="2022-12-05T03:38:00Z">
+            <w:rPr>
+              <w:i/>
+              <w:iCs/>
+            </w:rPr>
+          </w:rPrChange>
         </w:rPr>
         <w:t>vertical</w:t>
       </w:r>
       <w:proofErr w:type="spellEnd"/>
       <w:r>
         <w:rPr>
-          <w:i/>
-          <w:iCs/>
+          <w:rPrChange w:id="59" w:author="Иван" w:date="2022-12-05T03:38:00Z">
+            <w:rPr>
+              <w:i/>
+              <w:iCs/>
+            </w:rPr>
+          </w:rPrChange>
         </w:rPr>
         <w:t xml:space="preserve"> - если True, то вертикальные)</w:t>
       </w:r>
@@ -1264,17 +1509,25 @@
     <w:p>
       <w:r>
         <w:rPr>
-          <w:i/>
-          <w:iCs/>
+          <w:rPrChange w:id="60" w:author="Иван" w:date="2022-12-05T03:38:00Z">
+            <w:rPr>
+              <w:i/>
+              <w:iCs/>
+            </w:rPr>
+          </w:rPrChange>
         </w:rPr>
         <w:t>Функция должна разделить изображение на вертикальные или горизонтальные полосы шириной N пикселей. И инвертировать цвет в нечетных полосах (счет с нуля).</w:t>
       </w:r>
       <w:r>
         <w:rPr>
-          <w:b/>
-          <w:bCs/>
-          <w:i/>
-          <w:iCs/>
+          <w:rPrChange w:id="61" w:author="Иван" w:date="2022-12-05T03:38:00Z">
+            <w:rPr>
+              <w:b/>
+              <w:bCs/>
+              <w:i/>
+              <w:iCs/>
+            </w:rPr>
+          </w:rPrChange>
         </w:rPr>
         <w:t> Последняя полоса может быть меньшей ширины, чем N. </w:t>
       </w:r>
@@ -1282,8 +1535,12 @@
     <w:p>
       <w:r>
         <w:rPr>
-          <w:b/>
-          <w:bCs/>
+          <w:rPrChange w:id="62" w:author="Иван" w:date="2022-12-05T03:38:00Z">
+            <w:rPr>
+              <w:b/>
+              <w:bCs/>
+            </w:rPr>
+          </w:rPrChange>
         </w:rPr>
         <w:t>3) Поменять местами 9 частей изображения</w:t>
       </w:r>
@@ -1291,56 +1548,84 @@
     <w:p>
       <w:r>
         <w:rPr>
-          <w:i/>
-          <w:iCs/>
+          <w:rPrChange w:id="63" w:author="Иван" w:date="2022-12-05T03:38:00Z">
+            <w:rPr>
+              <w:i/>
+              <w:iCs/>
+            </w:rPr>
+          </w:rPrChange>
         </w:rPr>
         <w:t xml:space="preserve">Необходимо реализовать функцию </w:t>
       </w:r>
       <w:proofErr w:type="spellStart"/>
       <w:r>
         <w:rPr>
-          <w:i/>
-          <w:iCs/>
+          <w:rPrChange w:id="64" w:author="Иван" w:date="2022-12-05T03:38:00Z">
+            <w:rPr>
+              <w:i/>
+              <w:iCs/>
+            </w:rPr>
+          </w:rPrChange>
         </w:rPr>
         <w:t>mix</w:t>
       </w:r>
       <w:proofErr w:type="spellEnd"/>
       <w:r>
         <w:rPr>
-          <w:i/>
-          <w:iCs/>
+          <w:rPrChange w:id="65" w:author="Иван" w:date="2022-12-05T03:38:00Z">
+            <w:rPr>
+              <w:i/>
+              <w:iCs/>
+            </w:rPr>
+          </w:rPrChange>
         </w:rPr>
         <w:t>, которая делит квадратное изображение на 9 равных частей</w:t>
       </w:r>
       <w:r>
         <w:rPr>
-          <w:b/>
-          <w:bCs/>
-          <w:i/>
-          <w:iCs/>
+          <w:rPrChange w:id="66" w:author="Иван" w:date="2022-12-05T03:38:00Z">
+            <w:rPr>
+              <w:b/>
+              <w:bCs/>
+              <w:i/>
+              <w:iCs/>
+            </w:rPr>
+          </w:rPrChange>
         </w:rPr>
         <w:t> (сторона изображения делится на 3),</w:t>
       </w:r>
       <w:r>
         <w:rPr>
-          <w:i/>
-          <w:iCs/>
+          <w:rPrChange w:id="67" w:author="Иван" w:date="2022-12-05T03:38:00Z">
+            <w:rPr>
+              <w:i/>
+              <w:iCs/>
+            </w:rPr>
+          </w:rPrChange>
         </w:rPr>
         <w:t> </w:t>
       </w:r>
       <w:proofErr w:type="gramStart"/>
       <w:r>
         <w:rPr>
-          <w:i/>
-          <w:iCs/>
+          <w:rPrChange w:id="68" w:author="Иван" w:date="2022-12-05T03:38:00Z">
+            <w:rPr>
+              <w:i/>
+              <w:iCs/>
+            </w:rPr>
+          </w:rPrChange>
         </w:rPr>
         <w:t>и  по</w:t>
       </w:r>
       <w:proofErr w:type="gramEnd"/>
       <w:r>
         <w:rPr>
-          <w:i/>
-          <w:iCs/>
+          <w:rPrChange w:id="69" w:author="Иван" w:date="2022-12-05T03:38:00Z">
+            <w:rPr>
+              <w:i/>
+              <w:iCs/>
+            </w:rPr>
+          </w:rPrChange>
         </w:rPr>
         <w:t xml:space="preserve"> правилам, записанным в словаре, меняет их местами.</w:t>
       </w:r>
@@ -1348,8 +1633,12 @@
     <w:p>
       <w:r>
         <w:rPr>
-          <w:i/>
-          <w:iCs/>
+          <w:rPrChange w:id="70" w:author="Иван" w:date="2022-12-05T03:38:00Z">
+            <w:rPr>
+              <w:i/>
+              <w:iCs/>
+            </w:rPr>
+          </w:rPrChange>
         </w:rPr>
         <w:t>Функция </w:t>
       </w:r>
@@ -1357,24 +1646,36 @@
       <w:proofErr w:type="gramStart"/>
       <w:r>
         <w:rPr>
-          <w:i/>
-          <w:iCs/>
+          <w:rPrChange w:id="71" w:author="Иван" w:date="2022-12-05T03:38:00Z">
+            <w:rPr>
+              <w:i/>
+              <w:iCs/>
+            </w:rPr>
+          </w:rPrChange>
         </w:rPr>
         <w:t>mix</w:t>
       </w:r>
       <w:proofErr w:type="spellEnd"/>
       <w:r>
         <w:rPr>
-          <w:i/>
-          <w:iCs/>
+          <w:rPrChange w:id="72" w:author="Иван" w:date="2022-12-05T03:38:00Z">
+            <w:rPr>
+              <w:i/>
+              <w:iCs/>
+            </w:rPr>
+          </w:rPrChange>
         </w:rPr>
         <w:t>(</w:t>
       </w:r>
       <w:proofErr w:type="gramEnd"/>
       <w:r>
         <w:rPr>
-          <w:i/>
-          <w:iCs/>
+          <w:rPrChange w:id="73" w:author="Иван" w:date="2022-12-05T03:38:00Z">
+            <w:rPr>
+              <w:i/>
+              <w:iCs/>
+            </w:rPr>
+          </w:rPrChange>
         </w:rPr>
         <w:t>) принимает на вход:</w:t>
       </w:r>
@@ -1388,24 +1689,36 @@
       </w:pPr>
       <w:r>
         <w:rPr>
-          <w:i/>
-          <w:iCs/>
+          <w:rPrChange w:id="74" w:author="Иван" w:date="2022-12-05T03:38:00Z">
+            <w:rPr>
+              <w:i/>
+              <w:iCs/>
+            </w:rPr>
+          </w:rPrChange>
         </w:rPr>
         <w:t>Изображение (</w:t>
       </w:r>
       <w:proofErr w:type="spellStart"/>
       <w:r>
         <w:rPr>
-          <w:i/>
-          <w:iCs/>
+          <w:rPrChange w:id="75" w:author="Иван" w:date="2022-12-05T03:38:00Z">
+            <w:rPr>
+              <w:i/>
+              <w:iCs/>
+            </w:rPr>
+          </w:rPrChange>
         </w:rPr>
         <w:t>img</w:t>
       </w:r>
       <w:proofErr w:type="spellEnd"/>
       <w:r>
         <w:rPr>
-          <w:i/>
-          <w:iCs/>
+          <w:rPrChange w:id="76" w:author="Иван" w:date="2022-12-05T03:38:00Z">
+            <w:rPr>
+              <w:i/>
+              <w:iCs/>
+            </w:rPr>
+          </w:rPrChange>
         </w:rPr>
         <w:t>)</w:t>
       </w:r>
@@ -1419,24 +1732,36 @@
       </w:pPr>
       <w:r>
         <w:rPr>
-          <w:i/>
-          <w:iCs/>
+          <w:rPrChange w:id="77" w:author="Иван" w:date="2022-12-05T03:38:00Z">
+            <w:rPr>
+              <w:i/>
+              <w:iCs/>
+            </w:rPr>
+          </w:rPrChange>
         </w:rPr>
         <w:t>Словарь с описанием того, какие части на какие менять (</w:t>
       </w:r>
       <w:proofErr w:type="spellStart"/>
       <w:r>
         <w:rPr>
-          <w:i/>
-          <w:iCs/>
+          <w:rPrChange w:id="78" w:author="Иван" w:date="2022-12-05T03:38:00Z">
+            <w:rPr>
+              <w:i/>
+              <w:iCs/>
+            </w:rPr>
+          </w:rPrChange>
         </w:rPr>
         <w:t>rules</w:t>
       </w:r>
       <w:proofErr w:type="spellEnd"/>
       <w:r>
         <w:rPr>
-          <w:i/>
-          <w:iCs/>
+          <w:rPrChange w:id="79" w:author="Иван" w:date="2022-12-05T03:38:00Z">
+            <w:rPr>
+              <w:i/>
+              <w:iCs/>
+            </w:rPr>
+          </w:rPrChange>
         </w:rPr>
         <w:t>)</w:t>
       </w:r>
@@ -1448,6 +1773,13 @@
       <w:r>
         <w:rPr>
           <w:rStyle w:val="a5"/>
+          <w:i w:val="0"/>
+          <w:rPrChange w:id="80" w:author="Иван" w:date="2022-12-05T03:38:00Z">
+            <w:rPr>
+              <w:rStyle w:val="a5"/>
+              <w:iCs/>
+            </w:rPr>
+          </w:rPrChange>
         </w:rPr>
         <w:t>rules</w:t>
       </w:r>
@@ -1478,8 +1810,12 @@
     <w:p>
       <w:r>
         <w:rPr>
-          <w:i/>
-          <w:iCs/>
+          <w:rPrChange w:id="81" w:author="Иван" w:date="2022-12-05T03:38:00Z">
+            <w:rPr>
+              <w:i/>
+              <w:iCs/>
+            </w:rPr>
+          </w:rPrChange>
         </w:rPr>
         <w:t>Можно реализовывать дополнительные функции.</w:t>
       </w:r>
@@ -1770,7 +2106,7 @@
     <w:p>
       <w:pPr>
         <w:rPr>
-          <w:rPrChange w:id="1" w:author="Иван" w:date="2022-11-22T01:46:00Z">
+          <w:rPrChange w:id="82" w:author="Иван" w:date="2022-11-22T01:46:00Z">
             <w:rPr>
               <w:lang w:val="en-US"/>
             </w:rPr>
@@ -1782,7 +2118,7 @@
       </w:r>
       <w:r>
         <w:rPr>
-          <w:rPrChange w:id="2" w:author="Иван" w:date="2022-11-22T01:46:00Z">
+          <w:rPrChange w:id="83" w:author="Иван" w:date="2022-11-22T01:46:00Z">
             <w:rPr>
               <w:lang w:val="en-US"/>
             </w:rPr>
@@ -2205,7 +2541,7 @@
     <w:p>
       <w:pPr>
         <w:rPr>
-          <w:rPrChange w:id="3" w:author="Иван" w:date="2022-11-22T01:46:00Z">
+          <w:rPrChange w:id="84" w:author="Иван" w:date="2022-11-22T01:46:00Z">
             <w:rPr>
               <w:lang w:val="en-US"/>
             </w:rPr>
@@ -3761,7 +4097,7 @@
       <w:pPr>
         <w:pStyle w:val="Standard"/>
         <w:rPr>
-          <w:rPrChange w:id="4" w:author="Иван" w:date="2022-11-22T01:46:00Z">
+          <w:rPrChange w:id="85" w:author="Иван" w:date="2022-11-22T01:46:00Z">
             <w:rPr>
               <w:lang w:val="en-US"/>
             </w:rPr>
@@ -3773,7 +4109,7 @@
       </w:r>
       <w:r>
         <w:rPr>
-          <w:rPrChange w:id="5" w:author="Иван" w:date="2022-11-22T01:46:00Z">
+          <w:rPrChange w:id="86" w:author="Иван" w:date="2022-11-22T01:46:00Z">
             <w:rPr>
               <w:lang w:val="en-US"/>
             </w:rPr>
@@ -3786,7 +4122,7 @@
       </w:r>
       <w:r>
         <w:rPr>
-          <w:rPrChange w:id="6" w:author="Иван" w:date="2022-11-22T01:46:00Z">
+          <w:rPrChange w:id="87" w:author="Иван" w:date="2022-11-22T01:46:00Z">
             <w:rPr>
               <w:lang w:val="en-US"/>
             </w:rPr>
@@ -3804,7 +4140,7 @@
       <w:r>
         <w:rPr>
           <w:rStyle w:val="a5"/>
-          <w:rPrChange w:id="7" w:author="Иван" w:date="2022-11-22T01:46:00Z">
+          <w:rPrChange w:id="88" w:author="Иван" w:date="2022-11-22T01:46:00Z">
             <w:rPr>
               <w:rStyle w:val="a5"/>
               <w:lang w:val="en-US"/>
@@ -3829,7 +4165,7 @@
         <w:rPr>
           <w:i/>
           <w:iCs/>
-          <w:rPrChange w:id="8" w:author="Иван" w:date="2022-11-22T01:46:00Z">
+          <w:rPrChange w:id="89" w:author="Иван" w:date="2022-11-22T01:46:00Z">
             <w:rPr>
               <w:i/>
               <w:iCs/>
@@ -3841,7 +4177,7 @@
       </w:r>
       <w:r>
         <w:rPr>
-          <w:rPrChange w:id="9" w:author="Иван" w:date="2022-11-22T01:46:00Z">
+          <w:rPrChange w:id="90" w:author="Иван" w:date="2022-11-22T01:46:00Z">
             <w:rPr>
               <w:lang w:val="ru-RU"/>
             </w:rPr>
@@ -3853,7 +4189,7 @@
         <w:rPr>
           <w:i/>
           <w:iCs/>
-          <w:rPrChange w:id="10" w:author="Иван" w:date="2022-11-22T01:46:00Z">
+          <w:rPrChange w:id="91" w:author="Иван" w:date="2022-11-22T01:46:00Z">
             <w:rPr>
               <w:i/>
               <w:iCs/>
@@ -3865,7 +4201,7 @@
       </w:r>
       <w:r>
         <w:rPr>
-          <w:rPrChange w:id="11" w:author="Иван" w:date="2022-11-22T01:46:00Z">
+          <w:rPrChange w:id="92" w:author="Иван" w:date="2022-11-22T01:46:00Z">
             <w:rPr>
               <w:lang w:val="ru-RU"/>
             </w:rPr>

</xml_diff>